<commit_message>
Data management and organizing documentation
</commit_message>
<xml_diff>
--- a/doc/Reproductive Cycle and Incubation Year.docx
+++ b/doc/Reproductive Cycle and Incubation Year.docx
@@ -1100,6 +1100,20 @@
       <w:pPr>
         <w:rPr>
           <w:lang w:val="en-US"/>
+        </w:rPr>
+      </w:pPr>
+    </w:p>
+    <w:p>
+      <w:pPr>
+        <w:rPr>
+          <w:lang w:val="en-US"/>
+        </w:rPr>
+      </w:pPr>
+    </w:p>
+    <w:p>
+      <w:pPr>
+        <w:rPr>
+          <w:lang w:val="fr-CA"/>
         </w:rPr>
       </w:pPr>
     </w:p>
@@ -2372,11 +2386,6 @@
     <w:lsdException w:name="Book Title" w:uiPriority="33" w:qFormat="1"/>
     <w:lsdException w:name="Bibliography" w:semiHidden="1" w:uiPriority="37" w:unhideWhenUsed="1"/>
     <w:lsdException w:name="TOC Heading" w:semiHidden="1" w:uiPriority="39" w:unhideWhenUsed="1" w:qFormat="1"/>
-    <w:lsdException w:name="Plain Table 5" w:semiHidden="1" w:unhideWhenUsed="1"/>
-    <w:lsdException w:name="Grid Table Light" w:semiHidden="1" w:unhideWhenUsed="1"/>
-    <w:lsdException w:name="Grid Table 1 Light" w:semiHidden="1" w:unhideWhenUsed="1"/>
-    <w:lsdException w:name="Grid Table 2" w:semiHidden="1" w:unhideWhenUsed="1"/>
-    <w:lsdException w:name="Grid Table 3" w:semiHidden="1" w:unhideWhenUsed="1"/>
     <w:lsdException w:name="Grid Table 4" w:uiPriority="49"/>
     <w:lsdException w:name="Grid Table 5 Dark" w:uiPriority="50"/>
     <w:lsdException w:name="Grid Table 6 Colorful" w:uiPriority="51"/>

</xml_diff>